<commit_message>
camada de service totalmente concluída, todos os métodos implementados e agora temos tratamento de exceções
</commit_message>
<xml_diff>
--- a/Docs/Entidades e services Questões-BR.docx
+++ b/Docs/Entidades e services Questões-BR.docx
@@ -268,7 +268,19 @@
         <w:rPr>
           <w:rFonts w:ascii="NanumGothic" w:eastAsia="NanumGothic" w:hAnsi="NanumGothic"/>
         </w:rPr>
-        <w:t xml:space="preserve"> ganhar pontos: Adiciona 20 pontos </w:t>
+        <w:t xml:space="preserve"> ganhar pontos: Adiciona </w:t>
+      </w:r>
+      <w:r>
+        <w:rPr>
+          <w:rFonts w:ascii="NanumGothic" w:eastAsia="NanumGothic" w:hAnsi="NanumGothic"/>
+        </w:rPr>
+        <w:t>1</w:t>
+      </w:r>
+      <w:r>
+        <w:rPr>
+          <w:rFonts w:ascii="NanumGothic" w:eastAsia="NanumGothic" w:hAnsi="NanumGothic"/>
+        </w:rPr>
+        <w:t xml:space="preserve">0 pontos </w:t>
       </w:r>
       <w:r>
         <w:rPr>
@@ -309,19 +321,29 @@
         </w:rPr>
         <w:t xml:space="preserve">3. </w:t>
       </w:r>
-      <w:proofErr w:type="spellStart"/>
-      <w:r>
-        <w:rPr>
-          <w:rFonts w:ascii="NanumGothic" w:eastAsia="NanumGothic" w:hAnsi="NanumGothic"/>
-        </w:rPr>
-        <w:t>String</w:t>
-      </w:r>
-      <w:proofErr w:type="spellEnd"/>
-      <w:r>
-        <w:rPr>
-          <w:rFonts w:ascii="NanumGothic" w:eastAsia="NanumGothic" w:hAnsi="NanumGothic"/>
-        </w:rPr>
-        <w:t xml:space="preserve"> responder pergunta (Recebe uma resposta do jogador como par</w:t>
+      <w:r>
+        <w:rPr>
+          <w:rFonts w:ascii="NanumGothic" w:eastAsia="NanumGothic" w:hAnsi="NanumGothic"/>
+        </w:rPr>
+        <w:t>DTO</w:t>
+      </w:r>
+      <w:r>
+        <w:rPr>
+          <w:rFonts w:ascii="NanumGothic" w:eastAsia="NanumGothic" w:hAnsi="NanumGothic"/>
+        </w:rPr>
+        <w:t xml:space="preserve"> responder pergunta (Recebe um</w:t>
+      </w:r>
+      <w:r>
+        <w:rPr>
+          <w:rFonts w:ascii="NanumGothic" w:eastAsia="NanumGothic" w:hAnsi="NanumGothic"/>
+        </w:rPr>
+        <w:t xml:space="preserve"> objeto contendo id da partida, id da pergunta e resposta do jogador</w:t>
+      </w:r>
+      <w:r>
+        <w:rPr>
+          <w:rFonts w:ascii="NanumGothic" w:eastAsia="NanumGothic" w:hAnsi="NanumGothic"/>
+        </w:rPr>
+        <w:t xml:space="preserve"> como par</w:t>
       </w:r>
       <w:r>
         <w:rPr>
@@ -771,7 +793,7 @@
         <w:rFonts w:ascii="NanumGothic" w:eastAsia="NanumGothic" w:hAnsi="NanumGothic" w:cs="Times New Roman"/>
       </w:rPr>
     </w:lvl>
-    <w:lvl w:ilvl="1" w:tplc="04160019" w:tentative="1">
+    <w:lvl w:ilvl="1" w:tplc="04160019">
       <w:start w:val="1"/>
       <w:numFmt w:val="lowerLetter"/>
       <w:lvlText w:val="%2."/>

</xml_diff>

<commit_message>
incluída a lógica para atualizar a pontuação do jogador no final do jogo caso a pontuação que ele conseguiu seja maior que a antiga máxima dele registrada no banco de dados. Agora sim service totalmente completo
</commit_message>
<xml_diff>
--- a/Docs/Entidades e services Questões-BR.docx
+++ b/Docs/Entidades e services Questões-BR.docx
@@ -14,21 +14,7 @@
         <w:rPr>
           <w:rFonts w:ascii="NanumGothic" w:eastAsia="NanumGothic" w:hAnsi="NanumGothic"/>
         </w:rPr>
-        <w:t xml:space="preserve">Entidades e </w:t>
-      </w:r>
-      <w:proofErr w:type="spellStart"/>
-      <w:r>
-        <w:rPr>
-          <w:rFonts w:ascii="NanumGothic" w:eastAsia="NanumGothic" w:hAnsi="NanumGothic"/>
-        </w:rPr>
-        <w:t>services</w:t>
-      </w:r>
-      <w:proofErr w:type="spellEnd"/>
-      <w:r>
-        <w:rPr>
-          <w:rFonts w:ascii="NanumGothic" w:eastAsia="NanumGothic" w:hAnsi="NanumGothic"/>
-        </w:rPr>
-        <w:t xml:space="preserve"> Questões-Br.</w:t>
+        <w:t>Entidades e services Questões-Br.</w:t>
       </w:r>
     </w:p>
     <w:p>
@@ -111,21 +97,7 @@
         <w:rPr>
           <w:rFonts w:ascii="Cambria" w:eastAsia="NanumGothic" w:hAnsi="Cambria"/>
         </w:rPr>
-        <w:t xml:space="preserve">étodo é implícito, pois é executado durante a criação de uma partida. Ele recebe um apelido de jogador por parâmetro (tipo </w:t>
-      </w:r>
-      <w:proofErr w:type="spellStart"/>
-      <w:r>
-        <w:rPr>
-          <w:rFonts w:ascii="Cambria" w:eastAsia="NanumGothic" w:hAnsi="Cambria"/>
-        </w:rPr>
-        <w:t>string</w:t>
-      </w:r>
-      <w:proofErr w:type="spellEnd"/>
-      <w:r>
-        <w:rPr>
-          <w:rFonts w:ascii="Cambria" w:eastAsia="NanumGothic" w:hAnsi="Cambria"/>
-        </w:rPr>
-        <w:t>). Se o apelido já existir, ele apenas retorna o jogador encontrado. Caso não exista, ele cria e persiste o novo jogador no banco de dados.</w:t>
+        <w:t>étodo é implícito, pois é executado durante a criação de uma partida. Ele recebe um apelido de jogador por parâmetro (tipo string). Se o apelido já existir, ele apenas retorna o jogador encontrado. Caso não exista, ele cria e persiste o novo jogador no banco de dados.</w:t>
       </w:r>
     </w:p>
     <w:p>
@@ -194,19 +166,11 @@
           <w:rFonts w:ascii="NanumGothic" w:eastAsia="NanumGothic" w:hAnsi="NanumGothic"/>
         </w:rPr>
       </w:pPr>
-      <w:proofErr w:type="spellStart"/>
-      <w:r>
-        <w:rPr>
-          <w:rFonts w:ascii="NanumGothic" w:eastAsia="NanumGothic" w:hAnsi="NanumGothic"/>
-        </w:rPr>
-        <w:t>Int</w:t>
-      </w:r>
-      <w:proofErr w:type="spellEnd"/>
-      <w:r>
-        <w:rPr>
-          <w:rFonts w:ascii="NanumGothic" w:eastAsia="NanumGothic" w:hAnsi="NanumGothic"/>
-        </w:rPr>
-        <w:t xml:space="preserve"> iniciar partida (Recebe um objeto jogador e uma pergunta por par</w:t>
+      <w:r>
+        <w:rPr>
+          <w:rFonts w:ascii="NanumGothic" w:eastAsia="NanumGothic" w:hAnsi="NanumGothic"/>
+        </w:rPr>
+        <w:t>Int iniciar partida (Recebe um objeto jogador e uma pergunta por par</w:t>
       </w:r>
       <w:r>
         <w:rPr>
@@ -218,21 +182,7 @@
         <w:rPr>
           <w:rFonts w:ascii="NanumGothic" w:eastAsia="NanumGothic" w:hAnsi="NanumGothic"/>
         </w:rPr>
-        <w:t>metro): Inicia uma nova partida no jogo, imprimindo uma mensagem de partida iniciada, informando o apelido do jogador, e retorna o ID da partida (</w:t>
-      </w:r>
-      <w:proofErr w:type="spellStart"/>
-      <w:r>
-        <w:rPr>
-          <w:rFonts w:ascii="NanumGothic" w:eastAsia="NanumGothic" w:hAnsi="NanumGothic"/>
-        </w:rPr>
-        <w:t>int</w:t>
-      </w:r>
-      <w:proofErr w:type="spellEnd"/>
-      <w:r>
-        <w:rPr>
-          <w:rFonts w:ascii="NanumGothic" w:eastAsia="NanumGothic" w:hAnsi="NanumGothic"/>
-        </w:rPr>
-        <w:t>).</w:t>
+        <w:t>metro): Inicia uma nova partida no jogo, imprimindo uma mensagem de partida iniciada, informando o apelido do jogador, e retorna o ID da partida (int).</w:t>
       </w:r>
     </w:p>
     <w:p>
@@ -254,21 +204,7 @@
         <w:rPr>
           <w:rFonts w:ascii="NanumGothic" w:eastAsia="NanumGothic" w:hAnsi="NanumGothic"/>
         </w:rPr>
-        <w:t xml:space="preserve">. </w:t>
-      </w:r>
-      <w:proofErr w:type="spellStart"/>
-      <w:r>
-        <w:rPr>
-          <w:rFonts w:ascii="NanumGothic" w:eastAsia="NanumGothic" w:hAnsi="NanumGothic"/>
-        </w:rPr>
-        <w:t>Int</w:t>
-      </w:r>
-      <w:proofErr w:type="spellEnd"/>
-      <w:r>
-        <w:rPr>
-          <w:rFonts w:ascii="NanumGothic" w:eastAsia="NanumGothic" w:hAnsi="NanumGothic"/>
-        </w:rPr>
-        <w:t xml:space="preserve"> ganhar pontos: Adiciona </w:t>
+        <w:t xml:space="preserve">. Int ganhar pontos: Adiciona </w:t>
       </w:r>
       <w:r>
         <w:rPr>
@@ -368,6 +304,79 @@
           <w:rFonts w:ascii="Cambria" w:eastAsia="NanumGothic" w:hAnsi="Cambria"/>
         </w:rPr>
         <w:t>ém o objeto de verificação de resposta da pergunta, e um outro objeto contendo o estado atual da partida.</w:t>
+      </w:r>
+    </w:p>
+    <w:p>
+      <w:pPr>
+        <w:spacing w:after="160" w:line="259" w:lineRule="auto"/>
+        <w:jc w:val="left"/>
+        <w:rPr>
+          <w:rFonts w:ascii="Cambria" w:eastAsia="NanumGothic" w:hAnsi="Cambria"/>
+        </w:rPr>
+      </w:pPr>
+    </w:p>
+    <w:p>
+      <w:pPr>
+        <w:spacing w:after="160" w:line="259" w:lineRule="auto"/>
+        <w:jc w:val="left"/>
+        <w:rPr>
+          <w:rFonts w:ascii="Cambria" w:eastAsia="NanumGothic" w:hAnsi="Cambria"/>
+        </w:rPr>
+      </w:pPr>
+      <w:r>
+        <w:rPr>
+          <w:rFonts w:ascii="Cambria" w:eastAsia="NanumGothic" w:hAnsi="Cambria"/>
+        </w:rPr>
+        <w:t>Métodos internos (não são executados por nenhum endpoint, apenas pelo servisse):</w:t>
+      </w:r>
+    </w:p>
+    <w:p>
+      <w:pPr>
+        <w:spacing w:after="160" w:line="259" w:lineRule="auto"/>
+        <w:jc w:val="left"/>
+        <w:rPr>
+          <w:rFonts w:ascii="Cambria" w:eastAsia="NanumGothic" w:hAnsi="Cambria"/>
+        </w:rPr>
+      </w:pPr>
+    </w:p>
+    <w:p>
+      <w:pPr>
+        <w:pStyle w:val="PargrafodaLista"/>
+        <w:numPr>
+          <w:ilvl w:val="0"/>
+          <w:numId w:val="4"/>
+        </w:numPr>
+        <w:spacing w:after="160" w:line="259" w:lineRule="auto"/>
+        <w:jc w:val="left"/>
+        <w:rPr>
+          <w:rFonts w:ascii="Cambria" w:eastAsia="NanumGothic" w:hAnsi="Cambria"/>
+        </w:rPr>
+      </w:pPr>
+      <w:r>
+        <w:rPr>
+          <w:rFonts w:ascii="Cambria" w:eastAsia="NanumGothic" w:hAnsi="Cambria"/>
+        </w:rPr>
+        <w:t>Partida atualizarEstadoPartida: recebe uma entidade Partida por parâmetro e atualiza o estado dela conforme o desempenho do jogador, seja se ele acertou ou errou. Se ele acertar, ganha 10 pontos. Se errar, não perde pontos mas perde uma vida.</w:t>
+      </w:r>
+    </w:p>
+    <w:p>
+      <w:pPr>
+        <w:pStyle w:val="PargrafodaLista"/>
+        <w:numPr>
+          <w:ilvl w:val="0"/>
+          <w:numId w:val="4"/>
+        </w:numPr>
+        <w:spacing w:after="160" w:line="259" w:lineRule="auto"/>
+        <w:jc w:val="left"/>
+        <w:rPr>
+          <w:rFonts w:ascii="Cambria" w:eastAsia="NanumGothic" w:hAnsi="Cambria"/>
+        </w:rPr>
+      </w:pPr>
+      <w:r>
+        <w:rPr>
+          <w:rFonts w:ascii="Cambria" w:eastAsia="NanumGothic" w:hAnsi="Cambria"/>
+        </w:rPr>
+        <w:t>VerificarFinalJogo: recebe uma partida por parâmetro e, e permite o encerramento do jogo com base em duas condições: caso o número de vidas seja 0 (O jogador perdeu todas e é derrotado no jogo), ou então caso todas as perguntas tenham sido respondidas (nenhum campo respondida marcado como nulo, o jogador ganhou o jogo).</w:t>
       </w:r>
     </w:p>
     <w:p>
@@ -416,33 +425,11 @@
           <w:rFonts w:ascii="NanumGothic" w:eastAsia="NanumGothic" w:hAnsi="NanumGothic"/>
         </w:rPr>
       </w:pPr>
-      <w:proofErr w:type="spellStart"/>
-      <w:r>
-        <w:rPr>
-          <w:rFonts w:ascii="NanumGothic" w:eastAsia="NanumGothic" w:hAnsi="NanumGothic"/>
-        </w:rPr>
-        <w:t>dto_resposta</w:t>
-      </w:r>
-      <w:proofErr w:type="spellEnd"/>
-      <w:r>
-        <w:rPr>
-          <w:rFonts w:ascii="NanumGothic" w:eastAsia="NanumGothic" w:hAnsi="NanumGothic"/>
-        </w:rPr>
-        <w:t xml:space="preserve"> </w:t>
-      </w:r>
-      <w:proofErr w:type="spellStart"/>
-      <w:r>
-        <w:rPr>
-          <w:rFonts w:ascii="NanumGothic" w:eastAsia="NanumGothic" w:hAnsi="NanumGothic"/>
-        </w:rPr>
-        <w:t>verificarResposta</w:t>
-      </w:r>
-      <w:proofErr w:type="spellEnd"/>
-      <w:r>
-        <w:rPr>
-          <w:rFonts w:ascii="NanumGothic" w:eastAsia="NanumGothic" w:hAnsi="NanumGothic"/>
-        </w:rPr>
-        <w:t xml:space="preserve"> (Recebe um Id da pergunta espec</w:t>
+      <w:r>
+        <w:rPr>
+          <w:rFonts w:ascii="NanumGothic" w:eastAsia="NanumGothic" w:hAnsi="NanumGothic"/>
+        </w:rPr>
+        <w:t>dto_resposta verificarResposta (Recebe um Id da pergunta espec</w:t>
       </w:r>
       <w:r>
         <w:rPr>
@@ -454,35 +441,7 @@
         <w:rPr>
           <w:rFonts w:ascii="NanumGothic" w:eastAsia="NanumGothic" w:hAnsi="NanumGothic"/>
         </w:rPr>
-        <w:t>fica (</w:t>
-      </w:r>
-      <w:proofErr w:type="spellStart"/>
-      <w:r>
-        <w:rPr>
-          <w:rFonts w:ascii="NanumGothic" w:eastAsia="NanumGothic" w:hAnsi="NanumGothic"/>
-        </w:rPr>
-        <w:t>int</w:t>
-      </w:r>
-      <w:proofErr w:type="spellEnd"/>
-      <w:r>
-        <w:rPr>
-          <w:rFonts w:ascii="NanumGothic" w:eastAsia="NanumGothic" w:hAnsi="NanumGothic"/>
-        </w:rPr>
-        <w:t>) e a resposta do jogador (</w:t>
-      </w:r>
-      <w:proofErr w:type="spellStart"/>
-      <w:r>
-        <w:rPr>
-          <w:rFonts w:ascii="NanumGothic" w:eastAsia="NanumGothic" w:hAnsi="NanumGothic"/>
-        </w:rPr>
-        <w:t>String</w:t>
-      </w:r>
-      <w:proofErr w:type="spellEnd"/>
-      <w:r>
-        <w:rPr>
-          <w:rFonts w:ascii="NanumGothic" w:eastAsia="NanumGothic" w:hAnsi="NanumGothic"/>
-        </w:rPr>
-        <w:t>) por par</w:t>
+        <w:t>fica (int) e a resposta do jogador (String) por par</w:t>
       </w:r>
       <w:r>
         <w:rPr>
@@ -506,67 +465,17 @@
           <w:rFonts w:ascii="NanumGothic" w:eastAsia="NanumGothic" w:hAnsi="NanumGothic"/>
         </w:rPr>
       </w:pPr>
-      <w:proofErr w:type="spellStart"/>
-      <w:r>
-        <w:rPr>
-          <w:rFonts w:ascii="NanumGothic" w:eastAsia="NanumGothic" w:hAnsi="NanumGothic"/>
-        </w:rPr>
-        <w:t>Independente</w:t>
-      </w:r>
-      <w:proofErr w:type="spellEnd"/>
-      <w:r>
-        <w:rPr>
-          <w:rFonts w:ascii="NanumGothic" w:eastAsia="NanumGothic" w:hAnsi="NanumGothic"/>
-        </w:rPr>
-        <w:t xml:space="preserve"> de estar correta ou errada, retorna um objeto </w:t>
-      </w:r>
-      <w:proofErr w:type="spellStart"/>
-      <w:r>
-        <w:rPr>
-          <w:rFonts w:ascii="NanumGothic" w:eastAsia="NanumGothic" w:hAnsi="NanumGothic"/>
-        </w:rPr>
-        <w:t>dto_resposta</w:t>
-      </w:r>
-      <w:proofErr w:type="spellEnd"/>
-      <w:r>
-        <w:rPr>
-          <w:rFonts w:ascii="NanumGothic" w:eastAsia="NanumGothic" w:hAnsi="NanumGothic"/>
-        </w:rPr>
-        <w:t>, que cont</w:t>
+      <w:r>
+        <w:rPr>
+          <w:rFonts w:ascii="NanumGothic" w:eastAsia="NanumGothic" w:hAnsi="NanumGothic"/>
+        </w:rPr>
+        <w:t>Independente de estar correta ou errada, retorna um objeto dto_resposta, que cont</w:t>
       </w:r>
       <w:r>
         <w:rPr>
           <w:rFonts w:ascii="Cambria" w:eastAsia="NanumGothic" w:hAnsi="Cambria"/>
         </w:rPr>
-        <w:t xml:space="preserve">ém: um </w:t>
-      </w:r>
-      <w:proofErr w:type="spellStart"/>
-      <w:r>
-        <w:rPr>
-          <w:rFonts w:ascii="Cambria" w:eastAsia="NanumGothic" w:hAnsi="Cambria"/>
-        </w:rPr>
-        <w:t>boolean</w:t>
-      </w:r>
-      <w:proofErr w:type="spellEnd"/>
-      <w:r>
-        <w:rPr>
-          <w:rFonts w:ascii="Cambria" w:eastAsia="NanumGothic" w:hAnsi="Cambria"/>
-        </w:rPr>
-        <w:t xml:space="preserve"> indicando </w:t>
-      </w:r>
-      <w:proofErr w:type="spellStart"/>
-      <w:r>
-        <w:rPr>
-          <w:rFonts w:ascii="Cambria" w:eastAsia="NanumGothic" w:hAnsi="Cambria"/>
-        </w:rPr>
-        <w:t>true</w:t>
-      </w:r>
-      <w:proofErr w:type="spellEnd"/>
-      <w:r>
-        <w:rPr>
-          <w:rFonts w:ascii="Cambria" w:eastAsia="NanumGothic" w:hAnsi="Cambria"/>
-        </w:rPr>
-        <w:t xml:space="preserve"> ou false para o desempen</w:t>
+        <w:t>ém: um boolean indicando true ou false para o desempen</w:t>
       </w:r>
       <w:r>
         <w:rPr>
@@ -689,6 +598,95 @@
     </w:lvl>
   </w:abstractNum>
   <w:abstractNum w:abstractNumId="1" w15:restartNumberingAfterBreak="0">
+    <w:nsid w:val="23C73D1F"/>
+    <w:multiLevelType w:val="hybridMultilevel"/>
+    <w:tmpl w:val="ED3A91E2"/>
+    <w:lvl w:ilvl="0" w:tplc="0416000F">
+      <w:start w:val="1"/>
+      <w:numFmt w:val="decimal"/>
+      <w:lvlText w:val="%1."/>
+      <w:lvlJc w:val="left"/>
+      <w:pPr>
+        <w:ind w:left="720" w:hanging="360"/>
+      </w:pPr>
+      <w:rPr>
+        <w:rFonts w:hint="default"/>
+      </w:rPr>
+    </w:lvl>
+    <w:lvl w:ilvl="1" w:tplc="04160019" w:tentative="1">
+      <w:start w:val="1"/>
+      <w:numFmt w:val="lowerLetter"/>
+      <w:lvlText w:val="%2."/>
+      <w:lvlJc w:val="left"/>
+      <w:pPr>
+        <w:ind w:left="1440" w:hanging="360"/>
+      </w:pPr>
+    </w:lvl>
+    <w:lvl w:ilvl="2" w:tplc="0416001B" w:tentative="1">
+      <w:start w:val="1"/>
+      <w:numFmt w:val="lowerRoman"/>
+      <w:lvlText w:val="%3."/>
+      <w:lvlJc w:val="right"/>
+      <w:pPr>
+        <w:ind w:left="2160" w:hanging="180"/>
+      </w:pPr>
+    </w:lvl>
+    <w:lvl w:ilvl="3" w:tplc="0416000F" w:tentative="1">
+      <w:start w:val="1"/>
+      <w:numFmt w:val="decimal"/>
+      <w:lvlText w:val="%4."/>
+      <w:lvlJc w:val="left"/>
+      <w:pPr>
+        <w:ind w:left="2880" w:hanging="360"/>
+      </w:pPr>
+    </w:lvl>
+    <w:lvl w:ilvl="4" w:tplc="04160019" w:tentative="1">
+      <w:start w:val="1"/>
+      <w:numFmt w:val="lowerLetter"/>
+      <w:lvlText w:val="%5."/>
+      <w:lvlJc w:val="left"/>
+      <w:pPr>
+        <w:ind w:left="3600" w:hanging="360"/>
+      </w:pPr>
+    </w:lvl>
+    <w:lvl w:ilvl="5" w:tplc="0416001B" w:tentative="1">
+      <w:start w:val="1"/>
+      <w:numFmt w:val="lowerRoman"/>
+      <w:lvlText w:val="%6."/>
+      <w:lvlJc w:val="right"/>
+      <w:pPr>
+        <w:ind w:left="4320" w:hanging="180"/>
+      </w:pPr>
+    </w:lvl>
+    <w:lvl w:ilvl="6" w:tplc="0416000F" w:tentative="1">
+      <w:start w:val="1"/>
+      <w:numFmt w:val="decimal"/>
+      <w:lvlText w:val="%7."/>
+      <w:lvlJc w:val="left"/>
+      <w:pPr>
+        <w:ind w:left="5040" w:hanging="360"/>
+      </w:pPr>
+    </w:lvl>
+    <w:lvl w:ilvl="7" w:tplc="04160019" w:tentative="1">
+      <w:start w:val="1"/>
+      <w:numFmt w:val="lowerLetter"/>
+      <w:lvlText w:val="%8."/>
+      <w:lvlJc w:val="left"/>
+      <w:pPr>
+        <w:ind w:left="5760" w:hanging="360"/>
+      </w:pPr>
+    </w:lvl>
+    <w:lvl w:ilvl="8" w:tplc="0416001B" w:tentative="1">
+      <w:start w:val="1"/>
+      <w:numFmt w:val="lowerRoman"/>
+      <w:lvlText w:val="%9."/>
+      <w:lvlJc w:val="right"/>
+      <w:pPr>
+        <w:ind w:left="6480" w:hanging="180"/>
+      </w:pPr>
+    </w:lvl>
+  </w:abstractNum>
+  <w:abstractNum w:abstractNumId="2" w15:restartNumberingAfterBreak="0">
     <w:nsid w:val="410C2620"/>
     <w:multiLevelType w:val="hybridMultilevel"/>
     <w:tmpl w:val="B928D846"/>
@@ -777,7 +775,7 @@
       </w:pPr>
     </w:lvl>
   </w:abstractNum>
-  <w:abstractNum w:abstractNumId="2" w15:restartNumberingAfterBreak="0">
+  <w:abstractNum w:abstractNumId="3" w15:restartNumberingAfterBreak="0">
     <w:nsid w:val="5D927432"/>
     <w:multiLevelType w:val="hybridMultilevel"/>
     <w:tmpl w:val="FAFAF590"/>
@@ -867,13 +865,16 @@
     </w:lvl>
   </w:abstractNum>
   <w:num w:numId="1" w16cid:durableId="690955778">
-    <w:abstractNumId w:val="1"/>
+    <w:abstractNumId w:val="2"/>
   </w:num>
   <w:num w:numId="2" w16cid:durableId="1472669065">
     <w:abstractNumId w:val="0"/>
   </w:num>
   <w:num w:numId="3" w16cid:durableId="1845827436">
-    <w:abstractNumId w:val="2"/>
+    <w:abstractNumId w:val="3"/>
+  </w:num>
+  <w:num w:numId="4" w16cid:durableId="1643541284">
+    <w:abstractNumId w:val="1"/>
   </w:num>
 </w:numbering>
 </file>

</xml_diff>